<commit_message>
add  slide , spring,...
</commit_message>
<xml_diff>
--- a/Front-end/6-7-8. Hướng dẫn Layout Website.docx
+++ b/Front-end/6-7-8. Hướng dẫn Layout Website.docx
@@ -278,7 +278,6 @@
           <w:noProof/>
           <w:sz w:val="24"/>
           <w:szCs w:val="24"/>
-          <w:lang w:val="en-US" w:eastAsia="en-US"/>
         </w:rPr>
         <w:drawing>
           <wp:inline distT="0" distB="0" distL="0" distR="0" wp14:anchorId="36A4BDCF" wp14:editId="69129107">
@@ -468,7 +467,6 @@
           <w:noProof/>
           <w:sz w:val="24"/>
           <w:szCs w:val="24"/>
-          <w:lang w:val="en-US" w:eastAsia="en-US"/>
         </w:rPr>
         <w:lastRenderedPageBreak/>
         <w:drawing>
@@ -9774,7 +9772,7 @@
           <v:shape id="_x0000_i1025" type="#_x0000_t75" style="width:57pt;height:40.5pt" o:ole="">
             <v:imagedata r:id="rId10" o:title=""/>
           </v:shape>
-          <o:OLEObject Type="Embed" ProgID="Package" ShapeID="_x0000_i1025" DrawAspect="Content" ObjectID="_1588838701" r:id="rId11"/>
+          <o:OLEObject Type="Embed" ProgID="Package" ShapeID="_x0000_i1025" DrawAspect="Content" ObjectID="_1589608861" r:id="rId11"/>
         </w:object>
       </w:r>
       <w:r>
@@ -9787,7 +9785,7 @@
           <v:shape id="_x0000_i1026" type="#_x0000_t75" style="width:53.25pt;height:40.5pt" o:ole="">
             <v:imagedata r:id="rId12" o:title=""/>
           </v:shape>
-          <o:OLEObject Type="Embed" ProgID="Package" ShapeID="_x0000_i1026" DrawAspect="Content" ObjectID="_1588838702" r:id="rId13"/>
+          <o:OLEObject Type="Embed" ProgID="Package" ShapeID="_x0000_i1026" DrawAspect="Content" ObjectID="_1589608862" r:id="rId13"/>
         </w:object>
       </w:r>
     </w:p>
@@ -9834,7 +9832,6 @@
           <w:noProof/>
           <w:sz w:val="24"/>
           <w:szCs w:val="24"/>
-          <w:lang w:val="en-US" w:eastAsia="en-US"/>
         </w:rPr>
         <w:drawing>
           <wp:inline distT="0" distB="0" distL="0" distR="0" wp14:anchorId="01D54C22" wp14:editId="6ED65924">
@@ -10581,7 +10578,6 @@
           <w:noProof/>
           <w:sz w:val="24"/>
           <w:szCs w:val="24"/>
-          <w:lang w:val="en-US" w:eastAsia="en-US"/>
         </w:rPr>
         <w:lastRenderedPageBreak/>
         <w:drawing>
@@ -10732,39 +10728,135 @@
     </w:p>
     <w:p>
       <w:r>
-        <w:t>Hướng dẫn tạo menu ngang responsive được viết trong tài liệu:</w:t>
+        <w:t>Hãy làm theo hướng dẫn này bạn sẽ đạt được navigator responsive</w:t>
+      </w:r>
+      <w:r>
+        <w:t>.</w:t>
+      </w:r>
+    </w:p>
+    <w:p>
+      <w:pPr>
+        <w:rPr>
+          <w:b/>
+          <w:i/>
+        </w:rPr>
+      </w:pPr>
+      <w:r>
+        <w:rPr>
+          <w:b/>
+          <w:i/>
+        </w:rPr>
+        <w:t>Tạo navigator với menu ngang reponsive.docx</w:t>
+      </w:r>
+    </w:p>
+    <w:p>
+      <w:r>
+        <w:t>Tuy sau khi thành công với navigator thì bạn cần phải cắt lóc CSS, JS cho vào các file quan trọng.</w:t>
+      </w:r>
+    </w:p>
+    <w:p>
+      <w:r>
+        <w:t>CSS bạn đưa vào navigator.css</w:t>
+      </w:r>
+      <w:r>
+        <w:t xml:space="preserve"> (Nhớ cắt phần dành riêng cho navigator thôi nhé)</w:t>
+      </w:r>
+    </w:p>
+    <w:p>
+      <w:r>
+        <w:object w:dxaOrig="1306" w:dyaOrig="810">
+          <v:shape id="_x0000_i1027" type="#_x0000_t75" style="width:65.25pt;height:40.5pt" o:ole="">
+            <v:imagedata r:id="rId16" o:title=""/>
+          </v:shape>
+          <o:OLEObject Type="Embed" ProgID="Package" ShapeID="_x0000_i1027" DrawAspect="Content" ObjectID="_1589608863" r:id="rId17"/>
+        </w:object>
+      </w:r>
+      <w:r>
+        <w:object w:dxaOrig="691" w:dyaOrig="810">
+          <v:shape id="_x0000_i1028" type="#_x0000_t75" style="width:34.5pt;height:40.5pt" o:ole="">
+            <v:imagedata r:id="rId18" o:title=""/>
+          </v:shape>
+          <o:OLEObject Type="Embed" ProgID="Package" ShapeID="_x0000_i1028" DrawAspect="Content" ObjectID="_1589608864" r:id="rId19"/>
+        </w:object>
+      </w:r>
+    </w:p>
+    <w:p>
+      <w:pPr>
+        <w:pStyle w:val="Heading3"/>
+        <w:rPr>
+          <w:rFonts w:asciiTheme="minorHAnsi" w:hAnsiTheme="minorHAnsi" w:cstheme="minorHAnsi"/>
+          <w:sz w:val="24"/>
+          <w:szCs w:val="24"/>
+        </w:rPr>
+      </w:pPr>
+      <w:r>
+        <w:rPr>
+          <w:rFonts w:asciiTheme="minorHAnsi" w:hAnsiTheme="minorHAnsi" w:cstheme="minorHAnsi"/>
+          <w:sz w:val="24"/>
+          <w:szCs w:val="24"/>
+        </w:rPr>
+        <w:t>Tạo</w:t>
+      </w:r>
+      <w:r>
+        <w:rPr>
+          <w:rFonts w:asciiTheme="minorHAnsi" w:hAnsiTheme="minorHAnsi" w:cstheme="minorHAnsi"/>
+          <w:sz w:val="24"/>
+          <w:szCs w:val="24"/>
+        </w:rPr>
+        <w:t xml:space="preserve"> header</w:t>
+      </w:r>
+    </w:p>
+    <w:p>
+      <w:r>
+        <w:t>Thực ra bạn đã tạo một header khi ở hướng dẫn trên thành công rồi. Nhưng để dự án web thì header không đơn thuần như vậy.</w:t>
+      </w:r>
+    </w:p>
+    <w:p>
+      <w:r>
+        <w:t>Tài liệu tiếp theo hướng dẫn các bạn tạo header re</w:t>
+      </w:r>
+      <w:r>
+        <w:t>s</w:t>
+      </w:r>
+      <w:r>
+        <w:t>ponsive</w:t>
+      </w:r>
+      <w:r>
+        <w:t>:</w:t>
+      </w:r>
+    </w:p>
+    <w:p>
+      <w:pPr>
+        <w:rPr>
+          <w:b/>
+          <w:i/>
+        </w:rPr>
+      </w:pPr>
+      <w:r>
+        <w:rPr>
+          <w:b/>
+          <w:i/>
+        </w:rPr>
+        <w:t>Tạ</w:t>
+      </w:r>
+      <w:r>
+        <w:rPr>
+          <w:b/>
+          <w:i/>
+        </w:rPr>
+        <w:t xml:space="preserve">o header đơn giản </w:t>
       </w:r>
       <w:bookmarkStart w:id="0" w:name="_GoBack"/>
       <w:bookmarkEnd w:id="0"/>
+      <w:r>
+        <w:rPr>
+          <w:b/>
+          <w:i/>
+        </w:rPr>
+        <w:t>reponsive.docx</w:t>
+      </w:r>
     </w:p>
     <w:p/>
-    <w:p>
-      <w:pPr>
-        <w:pStyle w:val="Heading3"/>
-        <w:rPr>
-          <w:rFonts w:asciiTheme="minorHAnsi" w:hAnsiTheme="minorHAnsi" w:cstheme="minorHAnsi"/>
-          <w:sz w:val="24"/>
-          <w:szCs w:val="24"/>
-        </w:rPr>
-      </w:pPr>
-      <w:r>
-        <w:rPr>
-          <w:rFonts w:asciiTheme="minorHAnsi" w:hAnsiTheme="minorHAnsi" w:cstheme="minorHAnsi"/>
-          <w:sz w:val="24"/>
-          <w:szCs w:val="24"/>
-        </w:rPr>
-        <w:lastRenderedPageBreak/>
-        <w:t>Tạo</w:t>
-      </w:r>
-      <w:r>
-        <w:rPr>
-          <w:rFonts w:asciiTheme="minorHAnsi" w:hAnsiTheme="minorHAnsi" w:cstheme="minorHAnsi"/>
-          <w:sz w:val="24"/>
-          <w:szCs w:val="24"/>
-        </w:rPr>
-        <w:t xml:space="preserve"> header</w:t>
-      </w:r>
-    </w:p>
     <w:p>
       <w:pPr>
         <w:pStyle w:val="Heading3"/>
@@ -10903,7 +10995,7 @@
           <w:szCs w:val="24"/>
         </w:rPr>
       </w:pPr>
-      <w:hyperlink r:id="rId16" w:history="1">
+      <w:hyperlink r:id="rId20" w:history="1">
         <w:r>
           <w:rPr>
             <w:rStyle w:val="Hyperlink"/>
@@ -10936,7 +11028,7 @@
         </w:rPr>
         <w:t xml:space="preserve">Hướng dẫn kĩ về kĩ thuật responsive: </w:t>
       </w:r>
-      <w:hyperlink r:id="rId17" w:history="1">
+      <w:hyperlink r:id="rId21" w:history="1">
         <w:r>
           <w:rPr>
             <w:rStyle w:val="Hyperlink"/>
@@ -11614,6 +11706,7 @@
       <w:spacing w:after="0" w:line="240" w:lineRule="auto"/>
     </w:pPr>
     <w:tblPr>
+      <w:tblInd w:w="0" w:type="dxa"/>
       <w:tblBorders>
         <w:top w:val="single" w:sz="4" w:space="0" w:color="auto"/>
         <w:left w:val="single" w:sz="4" w:space="0" w:color="auto"/>
@@ -11622,6 +11715,12 @@
         <w:insideH w:val="single" w:sz="4" w:space="0" w:color="auto"/>
         <w:insideV w:val="single" w:sz="4" w:space="0" w:color="auto"/>
       </w:tblBorders>
+      <w:tblCellMar>
+        <w:top w:w="0" w:type="dxa"/>
+        <w:left w:w="108" w:type="dxa"/>
+        <w:bottom w:w="0" w:type="dxa"/>
+        <w:right w:w="108" w:type="dxa"/>
+      </w:tblCellMar>
     </w:tblPr>
   </w:style>
 </w:styles>
@@ -11987,6 +12086,7 @@
       <w:spacing w:after="0" w:line="240" w:lineRule="auto"/>
     </w:pPr>
     <w:tblPr>
+      <w:tblInd w:w="0" w:type="dxa"/>
       <w:tblBorders>
         <w:top w:val="single" w:sz="4" w:space="0" w:color="auto"/>
         <w:left w:val="single" w:sz="4" w:space="0" w:color="auto"/>
@@ -11995,6 +12095,12 @@
         <w:insideH w:val="single" w:sz="4" w:space="0" w:color="auto"/>
         <w:insideV w:val="single" w:sz="4" w:space="0" w:color="auto"/>
       </w:tblBorders>
+      <w:tblCellMar>
+        <w:top w:w="0" w:type="dxa"/>
+        <w:left w:w="108" w:type="dxa"/>
+        <w:bottom w:w="0" w:type="dxa"/>
+        <w:right w:w="108" w:type="dxa"/>
+      </w:tblCellMar>
     </w:tblPr>
   </w:style>
 </w:styles>

</xml_diff>